<commit_message>
Lagd ferdig nettside. Lagd ferdig SeeCorrectMake.
</commit_message>
<xml_diff>
--- a/PACT/PACT.docx
+++ b/PACT/PACT.docx
@@ -107,13 +107,27 @@
         <w:spacing w:line="360" w:lineRule="auto"/>
       </w:pPr>
       <w:r>
-        <w:t>Da David var 55 år fikk han sparken i sin gamle jobb og bestemte seg raskt for å søke ny. Han visste at som 55 år gammel transseksuell mørk mann så var det viktig å være forberedt til jobbintervjuene. Etter han hadde søkt lenge fikk han et intervju på tvers av landet, med det viste seg at dette intervjuet var allerede den påfølgende morgenen. Han forberedte seg litt hjemme før han kastet seg på bussen. Han satt hele natten og morgenen frem til møtet og leste på nettsiden til selskapet. Bussturen var lang og internettet var dårlig. Men han var motivert og visste at det var ekstremt viktig å kjenne til arbeidsgiveren, og at en arbeidssøker som kan mye om selskapet viser både motivasjon og interesse i et jobbintervju.</w:t>
-      </w:r>
-    </w:p>
-    <w:p>
-      <w:pPr>
-        <w:spacing w:line="360" w:lineRule="auto"/>
-      </w:pPr>
+        <w:t>Da David var 55 år fikk han sparken i sin gamle jobb og bestemte seg raskt for å søke ny. Han visste at som 55 år gammel transseksuell mørk mann så var det viktig å være forberedt til jobbintervjuene. Etter han hadde søkt lenge fikk han et intervju på tvers av landet, me</w:t>
+      </w:r>
+      <w:r>
+        <w:t>n</w:t>
+      </w:r>
+      <w:r>
+        <w:t xml:space="preserve"> det viste seg at dette intervjuet var allerede den påfølgende morgenen. Han forberedte seg litt hjemme før han kastet seg på bussen. Han satt hele natten og morgenen frem til møtet og leste på nettsiden til selskapet. Bussturen var lang og internettet var dårlig. Men han var motivert og visste at det var ekstremt viktig å kjenne til arbeidsgiveren, og at en arbeidssøker som kan mye om selskapet viser både motivasjon og interesse i et jobbintervju.</w:t>
+      </w:r>
+    </w:p>
+    <w:p>
+      <w:pPr>
+        <w:spacing w:line="360" w:lineRule="auto"/>
+      </w:pPr>
+    </w:p>
+    <w:p>
+      <w:pPr>
+        <w:spacing w:line="360" w:lineRule="auto"/>
+      </w:pPr>
+      <w:r>
+        <w:t xml:space="preserve">Dette viser litt av hvordan David er som person. Når han er motivert gir han seg ikke over å måtte sitte i buss på tvers av landet. I tillegg kommer det fram at han som person liker å være forberedt selv om det ustabile internettet gjorde det vanskelig </w:t>
+      </w:r>
     </w:p>
     <w:p>
       <w:pPr>
@@ -153,22 +167,17 @@
         <w:t xml:space="preserve"> krav til enkelte aspekter som bruker av en nettside. Som epileptiker er han skjør for sterke, blinkende farge bilder eller videoer, så dette bør unngås eller tones ned på nettsiden. </w:t>
       </w:r>
       <w:r>
-        <w:t>I tillegg er han en eldre mann og ikke oppvokst med internett, men siden han jobber innenfor markedet er han nokså kjent med hvordan det fungerer. Men nettsiden bør være relativt brukervennlig og ikke altfor mange detaljer og valg, som fort kan gjøre det overkomplisert. Hans syn kan også være med på å hemme brukeropplevelsen. Skriften på siden bør komme tydelig fram og ikke være noe som David sliter med å tyde.</w:t>
+        <w:t xml:space="preserve">I tillegg er han en eldre mann og ikke oppvokst med internett, men siden han jobber innenfor markedet er han nokså kjent med hvordan det fungerer. Men nettsiden </w:t>
+      </w:r>
+      <w:r>
+        <w:lastRenderedPageBreak/>
+        <w:t>bør være relativt brukervennlig og ikke altfor mange detaljer og valg, som fort kan gjøre det overkomplisert. Hans syn kan også være med på å hemme brukeropplevelsen. Skriften på siden bør komme tydelig fram og ikke være noe som David sliter med å tyde.</w:t>
       </w:r>
       <w:r>
         <w:t xml:space="preserve"> </w:t>
       </w:r>
-      <w:proofErr w:type="gramStart"/>
-      <w:r>
-        <w:t>Som</w:t>
-      </w:r>
-      <w:proofErr w:type="gramEnd"/>
-      <w:r>
-        <w:t xml:space="preserve"> en </w:t>
-      </w:r>
-      <w:r>
-        <w:lastRenderedPageBreak/>
-        <w:t>transseksuell mørk person bør også nettsiden være designet for et heterogent publikum. En nettside som ikke diskriminerer, og som er like enkel og tydelig enten man bor i en toppleilighet i New York eller i et enkelt hus i Etiopia.</w:t>
+      <w:r>
+        <w:t>Som en transseksuell mørk person bør også nettsiden være designet for et heterogent publikum. En nettside som ikke diskriminerer, og som er like enkel og tydelig enten man bor i en toppleilighet i New York eller i et enkelt hus i Etiopia.</w:t>
       </w:r>
     </w:p>
     <w:p>

</xml_diff>